<commit_message>
before add pro 7/15
</commit_message>
<xml_diff>
--- a/diary.docx
+++ b/diary.docx
@@ -164,9 +164,1886 @@
       <w:r>
         <w:t xml:space="preserve"> slug</w:t>
       </w:r>
+    </w:p>
+    <w:p/>
+    <w:p/>
+    <w:p/>
+    <w:p/>
+    <w:p>
+      <w:proofErr w:type="gramStart"/>
+      <w:r>
+        <w:t>users</w:t>
+      </w:r>
+      <w:proofErr w:type="gramEnd"/>
+      <w:r>
+        <w:t xml:space="preserve"> = </w:t>
+      </w:r>
+      <w:proofErr w:type="spellStart"/>
+      <w:r>
+        <w:t>index.blade</w:t>
+      </w:r>
+      <w:proofErr w:type="spellEnd"/>
+    </w:p>
+    <w:p>
+      <w:proofErr w:type="gramStart"/>
+      <w:r>
+        <w:t>users</w:t>
+      </w:r>
+      <w:proofErr w:type="gramEnd"/>
+      <w:r>
+        <w:t xml:space="preserve"> = model</w:t>
+      </w:r>
+    </w:p>
+    <w:p>
+      <w:proofErr w:type="spellStart"/>
+      <w:r>
+        <w:t>HasRolesAndPermissions</w:t>
+      </w:r>
+      <w:proofErr w:type="spellEnd"/>
+    </w:p>
+    <w:p>
+      <w:proofErr w:type="spellStart"/>
+      <w:proofErr w:type="gramStart"/>
+      <w:r>
+        <w:t>uusercontroller</w:t>
+      </w:r>
+      <w:proofErr w:type="spellEnd"/>
+      <w:proofErr w:type="gramEnd"/>
+    </w:p>
+    <w:p/>
+    <w:p>
+      <w:r>
+        <w:t>&lt;input type</w:t>
+      </w:r>
       <w:bookmarkStart w:id="0" w:name="_GoBack"/>
+      <w:r>
+        <w:t>="</w:t>
+      </w:r>
+      <w:proofErr w:type="spellStart"/>
+      <w:r>
+        <w:t>tel</w:t>
+      </w:r>
+      <w:proofErr w:type="spellEnd"/>
+      <w:r>
+        <w:t>" pattern="[0-9</w:t>
+      </w:r>
+      <w:proofErr w:type="gramStart"/>
+      <w:r>
+        <w:t>]{</w:t>
+      </w:r>
+      <w:proofErr w:type="gramEnd"/>
+      <w:r>
+        <w:t xml:space="preserve">3}-[0-9]{2}-[0-9]{3}" </w:t>
+      </w:r>
       <w:bookmarkEnd w:id="0"/>
-    </w:p>
+      <w:r>
+        <w:t>class="form-control{{ $errors-&gt;has('contact') ? ' is-</w:t>
+      </w:r>
+      <w:proofErr w:type="gramStart"/>
+      <w:r>
+        <w:t>invalid' :</w:t>
+      </w:r>
+      <w:proofErr w:type="gramEnd"/>
+      <w:r>
+        <w:t xml:space="preserve"> '' }}" name="contact" value="{{ old('contact') }}</w:t>
+      </w:r>
+      <w:r>
+        <w:t xml:space="preserve"> </w:t>
+      </w:r>
+      <w:r>
+        <w:t>" id="contact" placeholder="contact"&gt;</w:t>
+      </w:r>
+    </w:p>
+    <w:p>
+      <w:r>
+        <w:t xml:space="preserve">                        </w:t>
+      </w:r>
+      <w:proofErr w:type="gramStart"/>
+      <w:r>
+        <w:t>@if(</w:t>
+      </w:r>
+      <w:proofErr w:type="gramEnd"/>
+      <w:r>
+        <w:t>$errors-&gt;has('contact'))</w:t>
+      </w:r>
+    </w:p>
+    <w:p>
+      <w:r>
+        <w:t xml:space="preserve">                            &lt;span class="invalid-feedback" role="alert"&gt;</w:t>
+      </w:r>
+    </w:p>
+    <w:p>
+      <w:r>
+        <w:t xml:space="preserve">                                &lt;</w:t>
+      </w:r>
+      <w:proofErr w:type="gramStart"/>
+      <w:r>
+        <w:t>strong</w:t>
+      </w:r>
+      <w:proofErr w:type="gramEnd"/>
+      <w:r>
+        <w:t>&gt;{{ $errors-&gt;first('contact') }}&lt;/strong&gt;</w:t>
+      </w:r>
+    </w:p>
+    <w:p>
+      <w:r>
+        <w:t xml:space="preserve">                            &lt;/span&gt;</w:t>
+      </w:r>
+    </w:p>
+    <w:p>
+      <w:r>
+        <w:t xml:space="preserve">                        @</w:t>
+      </w:r>
+      <w:proofErr w:type="spellStart"/>
+      <w:r>
+        <w:t>endif</w:t>
+      </w:r>
+      <w:proofErr w:type="spellEnd"/>
+    </w:p>
+    <w:p/>
+    <w:p/>
+    <w:p/>
+    <w:p>
+      <w:pPr>
+        <w:shd w:val="clear" w:color="auto" w:fill="1E1E1E"/>
+        <w:spacing w:after="0" w:line="285" w:lineRule="atLeast"/>
+        <w:rPr>
+          <w:rFonts w:ascii="Consolas" w:eastAsia="Times New Roman" w:hAnsi="Consolas" w:cs="Times New Roman"/>
+          <w:color w:val="D4D4D4"/>
+          <w:sz w:val="21"/>
+          <w:szCs w:val="21"/>
+          <w:lang w:bidi="si-LK"/>
+        </w:rPr>
+      </w:pPr>
+      <w:proofErr w:type="gramStart"/>
+      <w:r>
+        <w:rPr>
+          <w:rFonts w:ascii="Consolas" w:eastAsia="Times New Roman" w:hAnsi="Consolas" w:cs="Times New Roman"/>
+          <w:color w:val="569CD6"/>
+          <w:sz w:val="21"/>
+          <w:szCs w:val="21"/>
+          <w:lang w:bidi="si-LK"/>
+        </w:rPr>
+        <w:t>&lt;?</w:t>
+      </w:r>
+      <w:proofErr w:type="spellStart"/>
+      <w:r>
+        <w:rPr>
+          <w:rFonts w:ascii="Consolas" w:eastAsia="Times New Roman" w:hAnsi="Consolas" w:cs="Times New Roman"/>
+          <w:color w:val="569CD6"/>
+          <w:sz w:val="21"/>
+          <w:szCs w:val="21"/>
+          <w:lang w:bidi="si-LK"/>
+        </w:rPr>
+        <w:t>php</w:t>
+      </w:r>
+      <w:proofErr w:type="spellEnd"/>
+      <w:proofErr w:type="gramEnd"/>
+    </w:p>
+    <w:p>
+      <w:pPr>
+        <w:shd w:val="clear" w:color="auto" w:fill="1E1E1E"/>
+        <w:spacing w:after="0" w:line="285" w:lineRule="atLeast"/>
+        <w:rPr>
+          <w:rFonts w:ascii="Consolas" w:eastAsia="Times New Roman" w:hAnsi="Consolas" w:cs="Times New Roman"/>
+          <w:color w:val="D4D4D4"/>
+          <w:sz w:val="21"/>
+          <w:szCs w:val="21"/>
+          <w:lang w:bidi="si-LK"/>
+        </w:rPr>
+      </w:pPr>
+    </w:p>
+    <w:p>
+      <w:pPr>
+        <w:shd w:val="clear" w:color="auto" w:fill="1E1E1E"/>
+        <w:spacing w:after="0" w:line="285" w:lineRule="atLeast"/>
+        <w:rPr>
+          <w:rFonts w:ascii="Consolas" w:eastAsia="Times New Roman" w:hAnsi="Consolas" w:cs="Times New Roman"/>
+          <w:color w:val="D4D4D4"/>
+          <w:sz w:val="21"/>
+          <w:szCs w:val="21"/>
+          <w:lang w:bidi="si-LK"/>
+        </w:rPr>
+      </w:pPr>
+      <w:proofErr w:type="gramStart"/>
+      <w:r>
+        <w:rPr>
+          <w:rFonts w:ascii="Consolas" w:eastAsia="Times New Roman" w:hAnsi="Consolas" w:cs="Times New Roman"/>
+          <w:color w:val="569CD6"/>
+          <w:sz w:val="21"/>
+          <w:szCs w:val="21"/>
+          <w:lang w:bidi="si-LK"/>
+        </w:rPr>
+        <w:t>use</w:t>
+      </w:r>
+      <w:proofErr w:type="gramEnd"/>
+      <w:r>
+        <w:rPr>
+          <w:rFonts w:ascii="Consolas" w:eastAsia="Times New Roman" w:hAnsi="Consolas" w:cs="Times New Roman"/>
+          <w:color w:val="D4D4D4"/>
+          <w:sz w:val="21"/>
+          <w:szCs w:val="21"/>
+          <w:lang w:bidi="si-LK"/>
+        </w:rPr>
+        <w:t xml:space="preserve"> Illuminate\Support\Facades\</w:t>
+      </w:r>
+      <w:r>
+        <w:rPr>
+          <w:rFonts w:ascii="Consolas" w:eastAsia="Times New Roman" w:hAnsi="Consolas" w:cs="Times New Roman"/>
+          <w:color w:val="4EC9B0"/>
+          <w:sz w:val="21"/>
+          <w:szCs w:val="21"/>
+          <w:lang w:bidi="si-LK"/>
+        </w:rPr>
+        <w:t>Schema</w:t>
+      </w:r>
+      <w:r>
+        <w:rPr>
+          <w:rFonts w:ascii="Consolas" w:eastAsia="Times New Roman" w:hAnsi="Consolas" w:cs="Times New Roman"/>
+          <w:color w:val="D4D4D4"/>
+          <w:sz w:val="21"/>
+          <w:szCs w:val="21"/>
+          <w:lang w:bidi="si-LK"/>
+        </w:rPr>
+        <w:t>;</w:t>
+      </w:r>
+    </w:p>
+    <w:p>
+      <w:pPr>
+        <w:shd w:val="clear" w:color="auto" w:fill="1E1E1E"/>
+        <w:spacing w:after="0" w:line="285" w:lineRule="atLeast"/>
+        <w:rPr>
+          <w:rFonts w:ascii="Consolas" w:eastAsia="Times New Roman" w:hAnsi="Consolas" w:cs="Times New Roman"/>
+          <w:color w:val="D4D4D4"/>
+          <w:sz w:val="21"/>
+          <w:szCs w:val="21"/>
+          <w:lang w:bidi="si-LK"/>
+        </w:rPr>
+      </w:pPr>
+      <w:proofErr w:type="gramStart"/>
+      <w:r>
+        <w:rPr>
+          <w:rFonts w:ascii="Consolas" w:eastAsia="Times New Roman" w:hAnsi="Consolas" w:cs="Times New Roman"/>
+          <w:color w:val="569CD6"/>
+          <w:sz w:val="21"/>
+          <w:szCs w:val="21"/>
+          <w:lang w:bidi="si-LK"/>
+        </w:rPr>
+        <w:t>use</w:t>
+      </w:r>
+      <w:proofErr w:type="gramEnd"/>
+      <w:r>
+        <w:rPr>
+          <w:rFonts w:ascii="Consolas" w:eastAsia="Times New Roman" w:hAnsi="Consolas" w:cs="Times New Roman"/>
+          <w:color w:val="D4D4D4"/>
+          <w:sz w:val="21"/>
+          <w:szCs w:val="21"/>
+          <w:lang w:bidi="si-LK"/>
+        </w:rPr>
+        <w:t xml:space="preserve"> Illuminate\Database\Schema\</w:t>
+      </w:r>
+      <w:r>
+        <w:rPr>
+          <w:rFonts w:ascii="Consolas" w:eastAsia="Times New Roman" w:hAnsi="Consolas" w:cs="Times New Roman"/>
+          <w:color w:val="4EC9B0"/>
+          <w:sz w:val="21"/>
+          <w:szCs w:val="21"/>
+          <w:lang w:bidi="si-LK"/>
+        </w:rPr>
+        <w:t>Blueprint</w:t>
+      </w:r>
+      <w:r>
+        <w:rPr>
+          <w:rFonts w:ascii="Consolas" w:eastAsia="Times New Roman" w:hAnsi="Consolas" w:cs="Times New Roman"/>
+          <w:color w:val="D4D4D4"/>
+          <w:sz w:val="21"/>
+          <w:szCs w:val="21"/>
+          <w:lang w:bidi="si-LK"/>
+        </w:rPr>
+        <w:t>;</w:t>
+      </w:r>
+    </w:p>
+    <w:p>
+      <w:pPr>
+        <w:shd w:val="clear" w:color="auto" w:fill="1E1E1E"/>
+        <w:spacing w:after="0" w:line="285" w:lineRule="atLeast"/>
+        <w:rPr>
+          <w:rFonts w:ascii="Consolas" w:eastAsia="Times New Roman" w:hAnsi="Consolas" w:cs="Times New Roman"/>
+          <w:color w:val="D4D4D4"/>
+          <w:sz w:val="21"/>
+          <w:szCs w:val="21"/>
+          <w:lang w:bidi="si-LK"/>
+        </w:rPr>
+      </w:pPr>
+      <w:proofErr w:type="gramStart"/>
+      <w:r>
+        <w:rPr>
+          <w:rFonts w:ascii="Consolas" w:eastAsia="Times New Roman" w:hAnsi="Consolas" w:cs="Times New Roman"/>
+          <w:color w:val="569CD6"/>
+          <w:sz w:val="21"/>
+          <w:szCs w:val="21"/>
+          <w:lang w:bidi="si-LK"/>
+        </w:rPr>
+        <w:t>use</w:t>
+      </w:r>
+      <w:proofErr w:type="gramEnd"/>
+      <w:r>
+        <w:rPr>
+          <w:rFonts w:ascii="Consolas" w:eastAsia="Times New Roman" w:hAnsi="Consolas" w:cs="Times New Roman"/>
+          <w:color w:val="D4D4D4"/>
+          <w:sz w:val="21"/>
+          <w:szCs w:val="21"/>
+          <w:lang w:bidi="si-LK"/>
+        </w:rPr>
+        <w:t xml:space="preserve"> Illuminate\Database\Migrations\</w:t>
+      </w:r>
+      <w:r>
+        <w:rPr>
+          <w:rFonts w:ascii="Consolas" w:eastAsia="Times New Roman" w:hAnsi="Consolas" w:cs="Times New Roman"/>
+          <w:color w:val="4EC9B0"/>
+          <w:sz w:val="21"/>
+          <w:szCs w:val="21"/>
+          <w:lang w:bidi="si-LK"/>
+        </w:rPr>
+        <w:t>Migration</w:t>
+      </w:r>
+      <w:r>
+        <w:rPr>
+          <w:rFonts w:ascii="Consolas" w:eastAsia="Times New Roman" w:hAnsi="Consolas" w:cs="Times New Roman"/>
+          <w:color w:val="D4D4D4"/>
+          <w:sz w:val="21"/>
+          <w:szCs w:val="21"/>
+          <w:lang w:bidi="si-LK"/>
+        </w:rPr>
+        <w:t>;</w:t>
+      </w:r>
+    </w:p>
+    <w:p>
+      <w:pPr>
+        <w:shd w:val="clear" w:color="auto" w:fill="1E1E1E"/>
+        <w:spacing w:after="0" w:line="285" w:lineRule="atLeast"/>
+        <w:rPr>
+          <w:rFonts w:ascii="Consolas" w:eastAsia="Times New Roman" w:hAnsi="Consolas" w:cs="Times New Roman"/>
+          <w:color w:val="D4D4D4"/>
+          <w:sz w:val="21"/>
+          <w:szCs w:val="21"/>
+          <w:lang w:bidi="si-LK"/>
+        </w:rPr>
+      </w:pPr>
+    </w:p>
+    <w:p>
+      <w:pPr>
+        <w:shd w:val="clear" w:color="auto" w:fill="1E1E1E"/>
+        <w:spacing w:after="0" w:line="285" w:lineRule="atLeast"/>
+        <w:rPr>
+          <w:rFonts w:ascii="Consolas" w:eastAsia="Times New Roman" w:hAnsi="Consolas" w:cs="Times New Roman"/>
+          <w:color w:val="D4D4D4"/>
+          <w:sz w:val="21"/>
+          <w:szCs w:val="21"/>
+          <w:lang w:bidi="si-LK"/>
+        </w:rPr>
+      </w:pPr>
+      <w:proofErr w:type="gramStart"/>
+      <w:r>
+        <w:rPr>
+          <w:rFonts w:ascii="Consolas" w:eastAsia="Times New Roman" w:hAnsi="Consolas" w:cs="Times New Roman"/>
+          <w:color w:val="569CD6"/>
+          <w:sz w:val="21"/>
+          <w:szCs w:val="21"/>
+          <w:lang w:bidi="si-LK"/>
+        </w:rPr>
+        <w:t>class</w:t>
+      </w:r>
+      <w:proofErr w:type="gramEnd"/>
+      <w:r>
+        <w:rPr>
+          <w:rFonts w:ascii="Consolas" w:eastAsia="Times New Roman" w:hAnsi="Consolas" w:cs="Times New Roman"/>
+          <w:color w:val="D4D4D4"/>
+          <w:sz w:val="21"/>
+          <w:szCs w:val="21"/>
+          <w:lang w:bidi="si-LK"/>
+        </w:rPr>
+        <w:t xml:space="preserve"> </w:t>
+      </w:r>
+      <w:proofErr w:type="spellStart"/>
+      <w:r>
+        <w:rPr>
+          <w:rFonts w:ascii="Consolas" w:eastAsia="Times New Roman" w:hAnsi="Consolas" w:cs="Times New Roman"/>
+          <w:color w:val="4EC9B0"/>
+          <w:sz w:val="21"/>
+          <w:szCs w:val="21"/>
+          <w:lang w:bidi="si-LK"/>
+        </w:rPr>
+        <w:t>CreateUsersPermissionsTable</w:t>
+      </w:r>
+      <w:proofErr w:type="spellEnd"/>
+      <w:r>
+        <w:rPr>
+          <w:rFonts w:ascii="Consolas" w:eastAsia="Times New Roman" w:hAnsi="Consolas" w:cs="Times New Roman"/>
+          <w:color w:val="D4D4D4"/>
+          <w:sz w:val="21"/>
+          <w:szCs w:val="21"/>
+          <w:lang w:bidi="si-LK"/>
+        </w:rPr>
+        <w:t xml:space="preserve"> </w:t>
+      </w:r>
+      <w:r>
+        <w:rPr>
+          <w:rFonts w:ascii="Consolas" w:eastAsia="Times New Roman" w:hAnsi="Consolas" w:cs="Times New Roman"/>
+          <w:color w:val="569CD6"/>
+          <w:sz w:val="21"/>
+          <w:szCs w:val="21"/>
+          <w:lang w:bidi="si-LK"/>
+        </w:rPr>
+        <w:t>extends</w:t>
+      </w:r>
+      <w:r>
+        <w:rPr>
+          <w:rFonts w:ascii="Consolas" w:eastAsia="Times New Roman" w:hAnsi="Consolas" w:cs="Times New Roman"/>
+          <w:color w:val="D4D4D4"/>
+          <w:sz w:val="21"/>
+          <w:szCs w:val="21"/>
+          <w:lang w:bidi="si-LK"/>
+        </w:rPr>
+        <w:t xml:space="preserve"> </w:t>
+      </w:r>
+      <w:r>
+        <w:rPr>
+          <w:rFonts w:ascii="Consolas" w:eastAsia="Times New Roman" w:hAnsi="Consolas" w:cs="Times New Roman"/>
+          <w:color w:val="4EC9B0"/>
+          <w:sz w:val="21"/>
+          <w:szCs w:val="21"/>
+          <w:lang w:bidi="si-LK"/>
+        </w:rPr>
+        <w:t>Migration</w:t>
+      </w:r>
+    </w:p>
+    <w:p>
+      <w:pPr>
+        <w:shd w:val="clear" w:color="auto" w:fill="1E1E1E"/>
+        <w:spacing w:after="0" w:line="285" w:lineRule="atLeast"/>
+        <w:rPr>
+          <w:rFonts w:ascii="Consolas" w:eastAsia="Times New Roman" w:hAnsi="Consolas" w:cs="Times New Roman"/>
+          <w:color w:val="D4D4D4"/>
+          <w:sz w:val="21"/>
+          <w:szCs w:val="21"/>
+          <w:lang w:bidi="si-LK"/>
+        </w:rPr>
+      </w:pPr>
+      <w:r>
+        <w:rPr>
+          <w:rFonts w:ascii="Consolas" w:eastAsia="Times New Roman" w:hAnsi="Consolas" w:cs="Times New Roman"/>
+          <w:color w:val="D4D4D4"/>
+          <w:sz w:val="21"/>
+          <w:szCs w:val="21"/>
+          <w:lang w:bidi="si-LK"/>
+        </w:rPr>
+        <w:t>{</w:t>
+      </w:r>
+    </w:p>
+    <w:p>
+      <w:pPr>
+        <w:shd w:val="clear" w:color="auto" w:fill="1E1E1E"/>
+        <w:spacing w:after="0" w:line="285" w:lineRule="atLeast"/>
+        <w:rPr>
+          <w:rFonts w:ascii="Consolas" w:eastAsia="Times New Roman" w:hAnsi="Consolas" w:cs="Times New Roman"/>
+          <w:color w:val="D4D4D4"/>
+          <w:sz w:val="21"/>
+          <w:szCs w:val="21"/>
+          <w:lang w:bidi="si-LK"/>
+        </w:rPr>
+      </w:pPr>
+      <w:r>
+        <w:rPr>
+          <w:rFonts w:ascii="Consolas" w:eastAsia="Times New Roman" w:hAnsi="Consolas" w:cs="Times New Roman"/>
+          <w:color w:val="D4D4D4"/>
+          <w:sz w:val="21"/>
+          <w:szCs w:val="21"/>
+          <w:lang w:bidi="si-LK"/>
+        </w:rPr>
+        <w:t xml:space="preserve">    </w:t>
+      </w:r>
+      <w:proofErr w:type="gramStart"/>
+      <w:r>
+        <w:rPr>
+          <w:rFonts w:ascii="Consolas" w:eastAsia="Times New Roman" w:hAnsi="Consolas" w:cs="Times New Roman"/>
+          <w:color w:val="569CD6"/>
+          <w:sz w:val="21"/>
+          <w:szCs w:val="21"/>
+          <w:lang w:bidi="si-LK"/>
+        </w:rPr>
+        <w:t>public</w:t>
+      </w:r>
+      <w:proofErr w:type="gramEnd"/>
+      <w:r>
+        <w:rPr>
+          <w:rFonts w:ascii="Consolas" w:eastAsia="Times New Roman" w:hAnsi="Consolas" w:cs="Times New Roman"/>
+          <w:color w:val="D4D4D4"/>
+          <w:sz w:val="21"/>
+          <w:szCs w:val="21"/>
+          <w:lang w:bidi="si-LK"/>
+        </w:rPr>
+        <w:t xml:space="preserve"> </w:t>
+      </w:r>
+      <w:r>
+        <w:rPr>
+          <w:rFonts w:ascii="Consolas" w:eastAsia="Times New Roman" w:hAnsi="Consolas" w:cs="Times New Roman"/>
+          <w:color w:val="569CD6"/>
+          <w:sz w:val="21"/>
+          <w:szCs w:val="21"/>
+          <w:lang w:bidi="si-LK"/>
+        </w:rPr>
+        <w:t>function</w:t>
+      </w:r>
+      <w:r>
+        <w:rPr>
+          <w:rFonts w:ascii="Consolas" w:eastAsia="Times New Roman" w:hAnsi="Consolas" w:cs="Times New Roman"/>
+          <w:color w:val="D4D4D4"/>
+          <w:sz w:val="21"/>
+          <w:szCs w:val="21"/>
+          <w:lang w:bidi="si-LK"/>
+        </w:rPr>
+        <w:t xml:space="preserve"> </w:t>
+      </w:r>
+      <w:r>
+        <w:rPr>
+          <w:rFonts w:ascii="Consolas" w:eastAsia="Times New Roman" w:hAnsi="Consolas" w:cs="Times New Roman"/>
+          <w:color w:val="DCDCAA"/>
+          <w:sz w:val="21"/>
+          <w:szCs w:val="21"/>
+          <w:lang w:bidi="si-LK"/>
+        </w:rPr>
+        <w:t>up</w:t>
+      </w:r>
+      <w:r>
+        <w:rPr>
+          <w:rFonts w:ascii="Consolas" w:eastAsia="Times New Roman" w:hAnsi="Consolas" w:cs="Times New Roman"/>
+          <w:color w:val="D4D4D4"/>
+          <w:sz w:val="21"/>
+          <w:szCs w:val="21"/>
+          <w:lang w:bidi="si-LK"/>
+        </w:rPr>
+        <w:t>()</w:t>
+      </w:r>
+    </w:p>
+    <w:p>
+      <w:pPr>
+        <w:shd w:val="clear" w:color="auto" w:fill="1E1E1E"/>
+        <w:spacing w:after="0" w:line="285" w:lineRule="atLeast"/>
+        <w:rPr>
+          <w:rFonts w:ascii="Consolas" w:eastAsia="Times New Roman" w:hAnsi="Consolas" w:cs="Times New Roman"/>
+          <w:color w:val="D4D4D4"/>
+          <w:sz w:val="21"/>
+          <w:szCs w:val="21"/>
+          <w:lang w:bidi="si-LK"/>
+        </w:rPr>
+      </w:pPr>
+      <w:r>
+        <w:rPr>
+          <w:rFonts w:ascii="Consolas" w:eastAsia="Times New Roman" w:hAnsi="Consolas" w:cs="Times New Roman"/>
+          <w:color w:val="D4D4D4"/>
+          <w:sz w:val="21"/>
+          <w:szCs w:val="21"/>
+          <w:lang w:bidi="si-LK"/>
+        </w:rPr>
+        <w:t>    {</w:t>
+      </w:r>
+    </w:p>
+    <w:p>
+      <w:pPr>
+        <w:shd w:val="clear" w:color="auto" w:fill="1E1E1E"/>
+        <w:spacing w:after="0" w:line="285" w:lineRule="atLeast"/>
+        <w:rPr>
+          <w:rFonts w:ascii="Consolas" w:eastAsia="Times New Roman" w:hAnsi="Consolas" w:cs="Times New Roman"/>
+          <w:color w:val="D4D4D4"/>
+          <w:sz w:val="21"/>
+          <w:szCs w:val="21"/>
+          <w:lang w:bidi="si-LK"/>
+        </w:rPr>
+      </w:pPr>
+      <w:r>
+        <w:rPr>
+          <w:rFonts w:ascii="Consolas" w:eastAsia="Times New Roman" w:hAnsi="Consolas" w:cs="Times New Roman"/>
+          <w:color w:val="D4D4D4"/>
+          <w:sz w:val="21"/>
+          <w:szCs w:val="21"/>
+          <w:lang w:bidi="si-LK"/>
+        </w:rPr>
+        <w:t xml:space="preserve">        </w:t>
+      </w:r>
+      <w:r>
+        <w:rPr>
+          <w:rFonts w:ascii="Consolas" w:eastAsia="Times New Roman" w:hAnsi="Consolas" w:cs="Times New Roman"/>
+          <w:color w:val="4EC9B0"/>
+          <w:sz w:val="21"/>
+          <w:szCs w:val="21"/>
+          <w:lang w:bidi="si-LK"/>
+        </w:rPr>
+        <w:t>Schema</w:t>
+      </w:r>
+      <w:r>
+        <w:rPr>
+          <w:rFonts w:ascii="Consolas" w:eastAsia="Times New Roman" w:hAnsi="Consolas" w:cs="Times New Roman"/>
+          <w:color w:val="D4D4D4"/>
+          <w:sz w:val="21"/>
+          <w:szCs w:val="21"/>
+          <w:lang w:bidi="si-LK"/>
+        </w:rPr>
+        <w:t>::</w:t>
+      </w:r>
+      <w:proofErr w:type="gramStart"/>
+      <w:r>
+        <w:rPr>
+          <w:rFonts w:ascii="Consolas" w:eastAsia="Times New Roman" w:hAnsi="Consolas" w:cs="Times New Roman"/>
+          <w:color w:val="DCDCAA"/>
+          <w:sz w:val="21"/>
+          <w:szCs w:val="21"/>
+          <w:lang w:bidi="si-LK"/>
+        </w:rPr>
+        <w:t>create</w:t>
+      </w:r>
+      <w:r>
+        <w:rPr>
+          <w:rFonts w:ascii="Consolas" w:eastAsia="Times New Roman" w:hAnsi="Consolas" w:cs="Times New Roman"/>
+          <w:color w:val="D4D4D4"/>
+          <w:sz w:val="21"/>
+          <w:szCs w:val="21"/>
+          <w:lang w:bidi="si-LK"/>
+        </w:rPr>
+        <w:t>(</w:t>
+      </w:r>
+      <w:proofErr w:type="gramEnd"/>
+      <w:r>
+        <w:rPr>
+          <w:rFonts w:ascii="Consolas" w:eastAsia="Times New Roman" w:hAnsi="Consolas" w:cs="Times New Roman"/>
+          <w:color w:val="CE9178"/>
+          <w:sz w:val="21"/>
+          <w:szCs w:val="21"/>
+          <w:lang w:bidi="si-LK"/>
+        </w:rPr>
+        <w:t>'</w:t>
+      </w:r>
+      <w:proofErr w:type="spellStart"/>
+      <w:r>
+        <w:rPr>
+          <w:rFonts w:ascii="Consolas" w:eastAsia="Times New Roman" w:hAnsi="Consolas" w:cs="Times New Roman"/>
+          <w:color w:val="CE9178"/>
+          <w:sz w:val="21"/>
+          <w:szCs w:val="21"/>
+          <w:lang w:bidi="si-LK"/>
+        </w:rPr>
+        <w:t>users_permissions</w:t>
+      </w:r>
+      <w:proofErr w:type="spellEnd"/>
+      <w:r>
+        <w:rPr>
+          <w:rFonts w:ascii="Consolas" w:eastAsia="Times New Roman" w:hAnsi="Consolas" w:cs="Times New Roman"/>
+          <w:color w:val="CE9178"/>
+          <w:sz w:val="21"/>
+          <w:szCs w:val="21"/>
+          <w:lang w:bidi="si-LK"/>
+        </w:rPr>
+        <w:t>'</w:t>
+      </w:r>
+      <w:r>
+        <w:rPr>
+          <w:rFonts w:ascii="Consolas" w:eastAsia="Times New Roman" w:hAnsi="Consolas" w:cs="Times New Roman"/>
+          <w:color w:val="D4D4D4"/>
+          <w:sz w:val="21"/>
+          <w:szCs w:val="21"/>
+          <w:lang w:bidi="si-LK"/>
+        </w:rPr>
+        <w:t xml:space="preserve">, </w:t>
+      </w:r>
+      <w:r>
+        <w:rPr>
+          <w:rFonts w:ascii="Consolas" w:eastAsia="Times New Roman" w:hAnsi="Consolas" w:cs="Times New Roman"/>
+          <w:color w:val="569CD6"/>
+          <w:sz w:val="21"/>
+          <w:szCs w:val="21"/>
+          <w:lang w:bidi="si-LK"/>
+        </w:rPr>
+        <w:t>function</w:t>
+      </w:r>
+      <w:r>
+        <w:rPr>
+          <w:rFonts w:ascii="Consolas" w:eastAsia="Times New Roman" w:hAnsi="Consolas" w:cs="Times New Roman"/>
+          <w:color w:val="D4D4D4"/>
+          <w:sz w:val="21"/>
+          <w:szCs w:val="21"/>
+          <w:lang w:bidi="si-LK"/>
+        </w:rPr>
+        <w:t xml:space="preserve"> (</w:t>
+      </w:r>
+      <w:r>
+        <w:rPr>
+          <w:rFonts w:ascii="Consolas" w:eastAsia="Times New Roman" w:hAnsi="Consolas" w:cs="Times New Roman"/>
+          <w:color w:val="4EC9B0"/>
+          <w:sz w:val="21"/>
+          <w:szCs w:val="21"/>
+          <w:lang w:bidi="si-LK"/>
+        </w:rPr>
+        <w:t>Blueprint</w:t>
+      </w:r>
+      <w:r>
+        <w:rPr>
+          <w:rFonts w:ascii="Consolas" w:eastAsia="Times New Roman" w:hAnsi="Consolas" w:cs="Times New Roman"/>
+          <w:color w:val="D4D4D4"/>
+          <w:sz w:val="21"/>
+          <w:szCs w:val="21"/>
+          <w:lang w:bidi="si-LK"/>
+        </w:rPr>
+        <w:t xml:space="preserve"> </w:t>
+      </w:r>
+      <w:r>
+        <w:rPr>
+          <w:rFonts w:ascii="Consolas" w:eastAsia="Times New Roman" w:hAnsi="Consolas" w:cs="Times New Roman"/>
+          <w:color w:val="9CDCFE"/>
+          <w:sz w:val="21"/>
+          <w:szCs w:val="21"/>
+          <w:lang w:bidi="si-LK"/>
+        </w:rPr>
+        <w:t>$table</w:t>
+      </w:r>
+      <w:r>
+        <w:rPr>
+          <w:rFonts w:ascii="Consolas" w:eastAsia="Times New Roman" w:hAnsi="Consolas" w:cs="Times New Roman"/>
+          <w:color w:val="D4D4D4"/>
+          <w:sz w:val="21"/>
+          <w:szCs w:val="21"/>
+          <w:lang w:bidi="si-LK"/>
+        </w:rPr>
+        <w:t>) {</w:t>
+      </w:r>
+    </w:p>
+    <w:p>
+      <w:pPr>
+        <w:shd w:val="clear" w:color="auto" w:fill="1E1E1E"/>
+        <w:spacing w:after="0" w:line="285" w:lineRule="atLeast"/>
+        <w:rPr>
+          <w:rFonts w:ascii="Consolas" w:eastAsia="Times New Roman" w:hAnsi="Consolas" w:cs="Times New Roman"/>
+          <w:color w:val="D4D4D4"/>
+          <w:sz w:val="21"/>
+          <w:szCs w:val="21"/>
+          <w:lang w:bidi="si-LK"/>
+        </w:rPr>
+      </w:pPr>
+      <w:r>
+        <w:rPr>
+          <w:rFonts w:ascii="Consolas" w:eastAsia="Times New Roman" w:hAnsi="Consolas" w:cs="Times New Roman"/>
+          <w:color w:val="D4D4D4"/>
+          <w:sz w:val="21"/>
+          <w:szCs w:val="21"/>
+          <w:lang w:bidi="si-LK"/>
+        </w:rPr>
+        <w:t xml:space="preserve">            </w:t>
+      </w:r>
+      <w:r>
+        <w:rPr>
+          <w:rFonts w:ascii="Consolas" w:eastAsia="Times New Roman" w:hAnsi="Consolas" w:cs="Times New Roman"/>
+          <w:color w:val="9CDCFE"/>
+          <w:sz w:val="21"/>
+          <w:szCs w:val="21"/>
+          <w:lang w:bidi="si-LK"/>
+        </w:rPr>
+        <w:t>$table</w:t>
+      </w:r>
+      <w:r>
+        <w:rPr>
+          <w:rFonts w:ascii="Consolas" w:eastAsia="Times New Roman" w:hAnsi="Consolas" w:cs="Times New Roman"/>
+          <w:color w:val="D4D4D4"/>
+          <w:sz w:val="21"/>
+          <w:szCs w:val="21"/>
+          <w:lang w:bidi="si-LK"/>
+        </w:rPr>
+        <w:t>-&gt;</w:t>
+      </w:r>
+      <w:proofErr w:type="spellStart"/>
+      <w:proofErr w:type="gramStart"/>
+      <w:r>
+        <w:rPr>
+          <w:rFonts w:ascii="Consolas" w:eastAsia="Times New Roman" w:hAnsi="Consolas" w:cs="Times New Roman"/>
+          <w:color w:val="DCDCAA"/>
+          <w:sz w:val="21"/>
+          <w:szCs w:val="21"/>
+          <w:lang w:bidi="si-LK"/>
+        </w:rPr>
+        <w:t>unsignedBigInteger</w:t>
+      </w:r>
+      <w:proofErr w:type="spellEnd"/>
+      <w:r>
+        <w:rPr>
+          <w:rFonts w:ascii="Consolas" w:eastAsia="Times New Roman" w:hAnsi="Consolas" w:cs="Times New Roman"/>
+          <w:color w:val="D4D4D4"/>
+          <w:sz w:val="21"/>
+          <w:szCs w:val="21"/>
+          <w:lang w:bidi="si-LK"/>
+        </w:rPr>
+        <w:t>(</w:t>
+      </w:r>
+      <w:proofErr w:type="gramEnd"/>
+      <w:r>
+        <w:rPr>
+          <w:rFonts w:ascii="Consolas" w:eastAsia="Times New Roman" w:hAnsi="Consolas" w:cs="Times New Roman"/>
+          <w:color w:val="CE9178"/>
+          <w:sz w:val="21"/>
+          <w:szCs w:val="21"/>
+          <w:lang w:bidi="si-LK"/>
+        </w:rPr>
+        <w:t>'</w:t>
+      </w:r>
+      <w:proofErr w:type="spellStart"/>
+      <w:r>
+        <w:rPr>
+          <w:rFonts w:ascii="Consolas" w:eastAsia="Times New Roman" w:hAnsi="Consolas" w:cs="Times New Roman"/>
+          <w:color w:val="CE9178"/>
+          <w:sz w:val="21"/>
+          <w:szCs w:val="21"/>
+          <w:lang w:bidi="si-LK"/>
+        </w:rPr>
+        <w:t>user_id</w:t>
+      </w:r>
+      <w:proofErr w:type="spellEnd"/>
+      <w:r>
+        <w:rPr>
+          <w:rFonts w:ascii="Consolas" w:eastAsia="Times New Roman" w:hAnsi="Consolas" w:cs="Times New Roman"/>
+          <w:color w:val="CE9178"/>
+          <w:sz w:val="21"/>
+          <w:szCs w:val="21"/>
+          <w:lang w:bidi="si-LK"/>
+        </w:rPr>
+        <w:t>'</w:t>
+      </w:r>
+      <w:r>
+        <w:rPr>
+          <w:rFonts w:ascii="Consolas" w:eastAsia="Times New Roman" w:hAnsi="Consolas" w:cs="Times New Roman"/>
+          <w:color w:val="D4D4D4"/>
+          <w:sz w:val="21"/>
+          <w:szCs w:val="21"/>
+          <w:lang w:bidi="si-LK"/>
+        </w:rPr>
+        <w:t>);</w:t>
+      </w:r>
+    </w:p>
+    <w:p>
+      <w:pPr>
+        <w:shd w:val="clear" w:color="auto" w:fill="1E1E1E"/>
+        <w:spacing w:after="0" w:line="285" w:lineRule="atLeast"/>
+        <w:rPr>
+          <w:rFonts w:ascii="Consolas" w:eastAsia="Times New Roman" w:hAnsi="Consolas" w:cs="Times New Roman"/>
+          <w:color w:val="D4D4D4"/>
+          <w:sz w:val="21"/>
+          <w:szCs w:val="21"/>
+          <w:lang w:bidi="si-LK"/>
+        </w:rPr>
+      </w:pPr>
+      <w:r>
+        <w:rPr>
+          <w:rFonts w:ascii="Consolas" w:eastAsia="Times New Roman" w:hAnsi="Consolas" w:cs="Times New Roman"/>
+          <w:color w:val="D4D4D4"/>
+          <w:sz w:val="21"/>
+          <w:szCs w:val="21"/>
+          <w:lang w:bidi="si-LK"/>
+        </w:rPr>
+        <w:t xml:space="preserve">            </w:t>
+      </w:r>
+      <w:r>
+        <w:rPr>
+          <w:rFonts w:ascii="Consolas" w:eastAsia="Times New Roman" w:hAnsi="Consolas" w:cs="Times New Roman"/>
+          <w:color w:val="9CDCFE"/>
+          <w:sz w:val="21"/>
+          <w:szCs w:val="21"/>
+          <w:lang w:bidi="si-LK"/>
+        </w:rPr>
+        <w:t>$table</w:t>
+      </w:r>
+      <w:r>
+        <w:rPr>
+          <w:rFonts w:ascii="Consolas" w:eastAsia="Times New Roman" w:hAnsi="Consolas" w:cs="Times New Roman"/>
+          <w:color w:val="D4D4D4"/>
+          <w:sz w:val="21"/>
+          <w:szCs w:val="21"/>
+          <w:lang w:bidi="si-LK"/>
+        </w:rPr>
+        <w:t>-&gt;</w:t>
+      </w:r>
+      <w:proofErr w:type="spellStart"/>
+      <w:proofErr w:type="gramStart"/>
+      <w:r>
+        <w:rPr>
+          <w:rFonts w:ascii="Consolas" w:eastAsia="Times New Roman" w:hAnsi="Consolas" w:cs="Times New Roman"/>
+          <w:color w:val="DCDCAA"/>
+          <w:sz w:val="21"/>
+          <w:szCs w:val="21"/>
+          <w:lang w:bidi="si-LK"/>
+        </w:rPr>
+        <w:t>unsignedBigInteger</w:t>
+      </w:r>
+      <w:proofErr w:type="spellEnd"/>
+      <w:r>
+        <w:rPr>
+          <w:rFonts w:ascii="Consolas" w:eastAsia="Times New Roman" w:hAnsi="Consolas" w:cs="Times New Roman"/>
+          <w:color w:val="D4D4D4"/>
+          <w:sz w:val="21"/>
+          <w:szCs w:val="21"/>
+          <w:lang w:bidi="si-LK"/>
+        </w:rPr>
+        <w:t>(</w:t>
+      </w:r>
+      <w:proofErr w:type="gramEnd"/>
+      <w:r>
+        <w:rPr>
+          <w:rFonts w:ascii="Consolas" w:eastAsia="Times New Roman" w:hAnsi="Consolas" w:cs="Times New Roman"/>
+          <w:color w:val="CE9178"/>
+          <w:sz w:val="21"/>
+          <w:szCs w:val="21"/>
+          <w:lang w:bidi="si-LK"/>
+        </w:rPr>
+        <w:t>'</w:t>
+      </w:r>
+      <w:proofErr w:type="spellStart"/>
+      <w:r>
+        <w:rPr>
+          <w:rFonts w:ascii="Consolas" w:eastAsia="Times New Roman" w:hAnsi="Consolas" w:cs="Times New Roman"/>
+          <w:color w:val="CE9178"/>
+          <w:sz w:val="21"/>
+          <w:szCs w:val="21"/>
+          <w:lang w:bidi="si-LK"/>
+        </w:rPr>
+        <w:t>permission_id</w:t>
+      </w:r>
+      <w:proofErr w:type="spellEnd"/>
+      <w:r>
+        <w:rPr>
+          <w:rFonts w:ascii="Consolas" w:eastAsia="Times New Roman" w:hAnsi="Consolas" w:cs="Times New Roman"/>
+          <w:color w:val="CE9178"/>
+          <w:sz w:val="21"/>
+          <w:szCs w:val="21"/>
+          <w:lang w:bidi="si-LK"/>
+        </w:rPr>
+        <w:t>'</w:t>
+      </w:r>
+      <w:r>
+        <w:rPr>
+          <w:rFonts w:ascii="Consolas" w:eastAsia="Times New Roman" w:hAnsi="Consolas" w:cs="Times New Roman"/>
+          <w:color w:val="D4D4D4"/>
+          <w:sz w:val="21"/>
+          <w:szCs w:val="21"/>
+          <w:lang w:bidi="si-LK"/>
+        </w:rPr>
+        <w:t>);</w:t>
+      </w:r>
+    </w:p>
+    <w:p>
+      <w:pPr>
+        <w:shd w:val="clear" w:color="auto" w:fill="1E1E1E"/>
+        <w:spacing w:after="0" w:line="285" w:lineRule="atLeast"/>
+        <w:rPr>
+          <w:rFonts w:ascii="Consolas" w:eastAsia="Times New Roman" w:hAnsi="Consolas" w:cs="Times New Roman"/>
+          <w:color w:val="D4D4D4"/>
+          <w:sz w:val="21"/>
+          <w:szCs w:val="21"/>
+          <w:lang w:bidi="si-LK"/>
+        </w:rPr>
+      </w:pPr>
+    </w:p>
+    <w:p>
+      <w:pPr>
+        <w:shd w:val="clear" w:color="auto" w:fill="1E1E1E"/>
+        <w:spacing w:after="0" w:line="285" w:lineRule="atLeast"/>
+        <w:rPr>
+          <w:rFonts w:ascii="Consolas" w:eastAsia="Times New Roman" w:hAnsi="Consolas" w:cs="Times New Roman"/>
+          <w:color w:val="D4D4D4"/>
+          <w:sz w:val="21"/>
+          <w:szCs w:val="21"/>
+          <w:lang w:bidi="si-LK"/>
+        </w:rPr>
+      </w:pPr>
+      <w:r>
+        <w:rPr>
+          <w:rFonts w:ascii="Consolas" w:eastAsia="Times New Roman" w:hAnsi="Consolas" w:cs="Times New Roman"/>
+          <w:color w:val="D4D4D4"/>
+          <w:sz w:val="21"/>
+          <w:szCs w:val="21"/>
+          <w:lang w:bidi="si-LK"/>
+        </w:rPr>
+        <w:lastRenderedPageBreak/>
+        <w:t xml:space="preserve">            </w:t>
+      </w:r>
+      <w:r>
+        <w:rPr>
+          <w:rFonts w:ascii="Consolas" w:eastAsia="Times New Roman" w:hAnsi="Consolas" w:cs="Times New Roman"/>
+          <w:color w:val="9CDCFE"/>
+          <w:sz w:val="21"/>
+          <w:szCs w:val="21"/>
+          <w:lang w:bidi="si-LK"/>
+        </w:rPr>
+        <w:t>$table</w:t>
+      </w:r>
+      <w:r>
+        <w:rPr>
+          <w:rFonts w:ascii="Consolas" w:eastAsia="Times New Roman" w:hAnsi="Consolas" w:cs="Times New Roman"/>
+          <w:color w:val="D4D4D4"/>
+          <w:sz w:val="21"/>
+          <w:szCs w:val="21"/>
+          <w:lang w:bidi="si-LK"/>
+        </w:rPr>
+        <w:t>-&gt;</w:t>
+      </w:r>
+      <w:proofErr w:type="gramStart"/>
+      <w:r>
+        <w:rPr>
+          <w:rFonts w:ascii="Consolas" w:eastAsia="Times New Roman" w:hAnsi="Consolas" w:cs="Times New Roman"/>
+          <w:color w:val="DCDCAA"/>
+          <w:sz w:val="21"/>
+          <w:szCs w:val="21"/>
+          <w:lang w:bidi="si-LK"/>
+        </w:rPr>
+        <w:t>foreign</w:t>
+      </w:r>
+      <w:r>
+        <w:rPr>
+          <w:rFonts w:ascii="Consolas" w:eastAsia="Times New Roman" w:hAnsi="Consolas" w:cs="Times New Roman"/>
+          <w:color w:val="D4D4D4"/>
+          <w:sz w:val="21"/>
+          <w:szCs w:val="21"/>
+          <w:lang w:bidi="si-LK"/>
+        </w:rPr>
+        <w:t>(</w:t>
+      </w:r>
+      <w:proofErr w:type="gramEnd"/>
+      <w:r>
+        <w:rPr>
+          <w:rFonts w:ascii="Consolas" w:eastAsia="Times New Roman" w:hAnsi="Consolas" w:cs="Times New Roman"/>
+          <w:color w:val="CE9178"/>
+          <w:sz w:val="21"/>
+          <w:szCs w:val="21"/>
+          <w:lang w:bidi="si-LK"/>
+        </w:rPr>
+        <w:t>'user_id'</w:t>
+      </w:r>
+      <w:r>
+        <w:rPr>
+          <w:rFonts w:ascii="Consolas" w:eastAsia="Times New Roman" w:hAnsi="Consolas" w:cs="Times New Roman"/>
+          <w:color w:val="D4D4D4"/>
+          <w:sz w:val="21"/>
+          <w:szCs w:val="21"/>
+          <w:lang w:bidi="si-LK"/>
+        </w:rPr>
+        <w:t>)-&gt;</w:t>
+      </w:r>
+      <w:r>
+        <w:rPr>
+          <w:rFonts w:ascii="Consolas" w:eastAsia="Times New Roman" w:hAnsi="Consolas" w:cs="Times New Roman"/>
+          <w:color w:val="DCDCAA"/>
+          <w:sz w:val="21"/>
+          <w:szCs w:val="21"/>
+          <w:lang w:bidi="si-LK"/>
+        </w:rPr>
+        <w:t>references</w:t>
+      </w:r>
+      <w:r>
+        <w:rPr>
+          <w:rFonts w:ascii="Consolas" w:eastAsia="Times New Roman" w:hAnsi="Consolas" w:cs="Times New Roman"/>
+          <w:color w:val="D4D4D4"/>
+          <w:sz w:val="21"/>
+          <w:szCs w:val="21"/>
+          <w:lang w:bidi="si-LK"/>
+        </w:rPr>
+        <w:t>(</w:t>
+      </w:r>
+      <w:r>
+        <w:rPr>
+          <w:rFonts w:ascii="Consolas" w:eastAsia="Times New Roman" w:hAnsi="Consolas" w:cs="Times New Roman"/>
+          <w:color w:val="CE9178"/>
+          <w:sz w:val="21"/>
+          <w:szCs w:val="21"/>
+          <w:lang w:bidi="si-LK"/>
+        </w:rPr>
+        <w:t>'id'</w:t>
+      </w:r>
+      <w:r>
+        <w:rPr>
+          <w:rFonts w:ascii="Consolas" w:eastAsia="Times New Roman" w:hAnsi="Consolas" w:cs="Times New Roman"/>
+          <w:color w:val="D4D4D4"/>
+          <w:sz w:val="21"/>
+          <w:szCs w:val="21"/>
+          <w:lang w:bidi="si-LK"/>
+        </w:rPr>
+        <w:t>)-&gt;</w:t>
+      </w:r>
+      <w:r>
+        <w:rPr>
+          <w:rFonts w:ascii="Consolas" w:eastAsia="Times New Roman" w:hAnsi="Consolas" w:cs="Times New Roman"/>
+          <w:color w:val="DCDCAA"/>
+          <w:sz w:val="21"/>
+          <w:szCs w:val="21"/>
+          <w:lang w:bidi="si-LK"/>
+        </w:rPr>
+        <w:t>on</w:t>
+      </w:r>
+      <w:r>
+        <w:rPr>
+          <w:rFonts w:ascii="Consolas" w:eastAsia="Times New Roman" w:hAnsi="Consolas" w:cs="Times New Roman"/>
+          <w:color w:val="D4D4D4"/>
+          <w:sz w:val="21"/>
+          <w:szCs w:val="21"/>
+          <w:lang w:bidi="si-LK"/>
+        </w:rPr>
+        <w:t>(</w:t>
+      </w:r>
+      <w:r>
+        <w:rPr>
+          <w:rFonts w:ascii="Consolas" w:eastAsia="Times New Roman" w:hAnsi="Consolas" w:cs="Times New Roman"/>
+          <w:color w:val="CE9178"/>
+          <w:sz w:val="21"/>
+          <w:szCs w:val="21"/>
+          <w:lang w:bidi="si-LK"/>
+        </w:rPr>
+        <w:t>'users'</w:t>
+      </w:r>
+      <w:r>
+        <w:rPr>
+          <w:rFonts w:ascii="Consolas" w:eastAsia="Times New Roman" w:hAnsi="Consolas" w:cs="Times New Roman"/>
+          <w:color w:val="D4D4D4"/>
+          <w:sz w:val="21"/>
+          <w:szCs w:val="21"/>
+          <w:lang w:bidi="si-LK"/>
+        </w:rPr>
+        <w:t>)-&gt;</w:t>
+      </w:r>
+      <w:r>
+        <w:rPr>
+          <w:rFonts w:ascii="Consolas" w:eastAsia="Times New Roman" w:hAnsi="Consolas" w:cs="Times New Roman"/>
+          <w:color w:val="DCDCAA"/>
+          <w:sz w:val="21"/>
+          <w:szCs w:val="21"/>
+          <w:lang w:bidi="si-LK"/>
+        </w:rPr>
+        <w:t>onDelete</w:t>
+      </w:r>
+      <w:r>
+        <w:rPr>
+          <w:rFonts w:ascii="Consolas" w:eastAsia="Times New Roman" w:hAnsi="Consolas" w:cs="Times New Roman"/>
+          <w:color w:val="D4D4D4"/>
+          <w:sz w:val="21"/>
+          <w:szCs w:val="21"/>
+          <w:lang w:bidi="si-LK"/>
+        </w:rPr>
+        <w:t>(</w:t>
+      </w:r>
+      <w:r>
+        <w:rPr>
+          <w:rFonts w:ascii="Consolas" w:eastAsia="Times New Roman" w:hAnsi="Consolas" w:cs="Times New Roman"/>
+          <w:color w:val="CE9178"/>
+          <w:sz w:val="21"/>
+          <w:szCs w:val="21"/>
+          <w:lang w:bidi="si-LK"/>
+        </w:rPr>
+        <w:t>'cascade'</w:t>
+      </w:r>
+      <w:r>
+        <w:rPr>
+          <w:rFonts w:ascii="Consolas" w:eastAsia="Times New Roman" w:hAnsi="Consolas" w:cs="Times New Roman"/>
+          <w:color w:val="D4D4D4"/>
+          <w:sz w:val="21"/>
+          <w:szCs w:val="21"/>
+          <w:lang w:bidi="si-LK"/>
+        </w:rPr>
+        <w:t>);</w:t>
+      </w:r>
+    </w:p>
+    <w:p>
+      <w:pPr>
+        <w:shd w:val="clear" w:color="auto" w:fill="1E1E1E"/>
+        <w:spacing w:after="0" w:line="285" w:lineRule="atLeast"/>
+        <w:rPr>
+          <w:rFonts w:ascii="Consolas" w:eastAsia="Times New Roman" w:hAnsi="Consolas" w:cs="Times New Roman"/>
+          <w:color w:val="D4D4D4"/>
+          <w:sz w:val="21"/>
+          <w:szCs w:val="21"/>
+          <w:lang w:bidi="si-LK"/>
+        </w:rPr>
+      </w:pPr>
+      <w:r>
+        <w:rPr>
+          <w:rFonts w:ascii="Consolas" w:eastAsia="Times New Roman" w:hAnsi="Consolas" w:cs="Times New Roman"/>
+          <w:color w:val="D4D4D4"/>
+          <w:sz w:val="21"/>
+          <w:szCs w:val="21"/>
+          <w:lang w:bidi="si-LK"/>
+        </w:rPr>
+        <w:t xml:space="preserve">            </w:t>
+      </w:r>
+      <w:r>
+        <w:rPr>
+          <w:rFonts w:ascii="Consolas" w:eastAsia="Times New Roman" w:hAnsi="Consolas" w:cs="Times New Roman"/>
+          <w:color w:val="9CDCFE"/>
+          <w:sz w:val="21"/>
+          <w:szCs w:val="21"/>
+          <w:lang w:bidi="si-LK"/>
+        </w:rPr>
+        <w:t>$table</w:t>
+      </w:r>
+      <w:r>
+        <w:rPr>
+          <w:rFonts w:ascii="Consolas" w:eastAsia="Times New Roman" w:hAnsi="Consolas" w:cs="Times New Roman"/>
+          <w:color w:val="D4D4D4"/>
+          <w:sz w:val="21"/>
+          <w:szCs w:val="21"/>
+          <w:lang w:bidi="si-LK"/>
+        </w:rPr>
+        <w:t>-&gt;</w:t>
+      </w:r>
+      <w:proofErr w:type="gramStart"/>
+      <w:r>
+        <w:rPr>
+          <w:rFonts w:ascii="Consolas" w:eastAsia="Times New Roman" w:hAnsi="Consolas" w:cs="Times New Roman"/>
+          <w:color w:val="DCDCAA"/>
+          <w:sz w:val="21"/>
+          <w:szCs w:val="21"/>
+          <w:lang w:bidi="si-LK"/>
+        </w:rPr>
+        <w:t>foreign</w:t>
+      </w:r>
+      <w:r>
+        <w:rPr>
+          <w:rFonts w:ascii="Consolas" w:eastAsia="Times New Roman" w:hAnsi="Consolas" w:cs="Times New Roman"/>
+          <w:color w:val="D4D4D4"/>
+          <w:sz w:val="21"/>
+          <w:szCs w:val="21"/>
+          <w:lang w:bidi="si-LK"/>
+        </w:rPr>
+        <w:t>(</w:t>
+      </w:r>
+      <w:proofErr w:type="gramEnd"/>
+      <w:r>
+        <w:rPr>
+          <w:rFonts w:ascii="Consolas" w:eastAsia="Times New Roman" w:hAnsi="Consolas" w:cs="Times New Roman"/>
+          <w:color w:val="CE9178"/>
+          <w:sz w:val="21"/>
+          <w:szCs w:val="21"/>
+          <w:lang w:bidi="si-LK"/>
+        </w:rPr>
+        <w:t>'permission_id'</w:t>
+      </w:r>
+      <w:r>
+        <w:rPr>
+          <w:rFonts w:ascii="Consolas" w:eastAsia="Times New Roman" w:hAnsi="Consolas" w:cs="Times New Roman"/>
+          <w:color w:val="D4D4D4"/>
+          <w:sz w:val="21"/>
+          <w:szCs w:val="21"/>
+          <w:lang w:bidi="si-LK"/>
+        </w:rPr>
+        <w:t>)-&gt;</w:t>
+      </w:r>
+      <w:r>
+        <w:rPr>
+          <w:rFonts w:ascii="Consolas" w:eastAsia="Times New Roman" w:hAnsi="Consolas" w:cs="Times New Roman"/>
+          <w:color w:val="DCDCAA"/>
+          <w:sz w:val="21"/>
+          <w:szCs w:val="21"/>
+          <w:lang w:bidi="si-LK"/>
+        </w:rPr>
+        <w:t>references</w:t>
+      </w:r>
+      <w:r>
+        <w:rPr>
+          <w:rFonts w:ascii="Consolas" w:eastAsia="Times New Roman" w:hAnsi="Consolas" w:cs="Times New Roman"/>
+          <w:color w:val="D4D4D4"/>
+          <w:sz w:val="21"/>
+          <w:szCs w:val="21"/>
+          <w:lang w:bidi="si-LK"/>
+        </w:rPr>
+        <w:t>(</w:t>
+      </w:r>
+      <w:r>
+        <w:rPr>
+          <w:rFonts w:ascii="Consolas" w:eastAsia="Times New Roman" w:hAnsi="Consolas" w:cs="Times New Roman"/>
+          <w:color w:val="CE9178"/>
+          <w:sz w:val="21"/>
+          <w:szCs w:val="21"/>
+          <w:lang w:bidi="si-LK"/>
+        </w:rPr>
+        <w:t>'id'</w:t>
+      </w:r>
+      <w:r>
+        <w:rPr>
+          <w:rFonts w:ascii="Consolas" w:eastAsia="Times New Roman" w:hAnsi="Consolas" w:cs="Times New Roman"/>
+          <w:color w:val="D4D4D4"/>
+          <w:sz w:val="21"/>
+          <w:szCs w:val="21"/>
+          <w:lang w:bidi="si-LK"/>
+        </w:rPr>
+        <w:t>)-&gt;</w:t>
+      </w:r>
+      <w:r>
+        <w:rPr>
+          <w:rFonts w:ascii="Consolas" w:eastAsia="Times New Roman" w:hAnsi="Consolas" w:cs="Times New Roman"/>
+          <w:color w:val="DCDCAA"/>
+          <w:sz w:val="21"/>
+          <w:szCs w:val="21"/>
+          <w:lang w:bidi="si-LK"/>
+        </w:rPr>
+        <w:t>on</w:t>
+      </w:r>
+      <w:r>
+        <w:rPr>
+          <w:rFonts w:ascii="Consolas" w:eastAsia="Times New Roman" w:hAnsi="Consolas" w:cs="Times New Roman"/>
+          <w:color w:val="D4D4D4"/>
+          <w:sz w:val="21"/>
+          <w:szCs w:val="21"/>
+          <w:lang w:bidi="si-LK"/>
+        </w:rPr>
+        <w:t>(</w:t>
+      </w:r>
+      <w:r>
+        <w:rPr>
+          <w:rFonts w:ascii="Consolas" w:eastAsia="Times New Roman" w:hAnsi="Consolas" w:cs="Times New Roman"/>
+          <w:color w:val="CE9178"/>
+          <w:sz w:val="21"/>
+          <w:szCs w:val="21"/>
+          <w:lang w:bidi="si-LK"/>
+        </w:rPr>
+        <w:t>'permissions'</w:t>
+      </w:r>
+      <w:r>
+        <w:rPr>
+          <w:rFonts w:ascii="Consolas" w:eastAsia="Times New Roman" w:hAnsi="Consolas" w:cs="Times New Roman"/>
+          <w:color w:val="D4D4D4"/>
+          <w:sz w:val="21"/>
+          <w:szCs w:val="21"/>
+          <w:lang w:bidi="si-LK"/>
+        </w:rPr>
+        <w:t>)-&gt;</w:t>
+      </w:r>
+      <w:r>
+        <w:rPr>
+          <w:rFonts w:ascii="Consolas" w:eastAsia="Times New Roman" w:hAnsi="Consolas" w:cs="Times New Roman"/>
+          <w:color w:val="DCDCAA"/>
+          <w:sz w:val="21"/>
+          <w:szCs w:val="21"/>
+          <w:lang w:bidi="si-LK"/>
+        </w:rPr>
+        <w:t>onDelete</w:t>
+      </w:r>
+      <w:r>
+        <w:rPr>
+          <w:rFonts w:ascii="Consolas" w:eastAsia="Times New Roman" w:hAnsi="Consolas" w:cs="Times New Roman"/>
+          <w:color w:val="D4D4D4"/>
+          <w:sz w:val="21"/>
+          <w:szCs w:val="21"/>
+          <w:lang w:bidi="si-LK"/>
+        </w:rPr>
+        <w:t>(</w:t>
+      </w:r>
+      <w:r>
+        <w:rPr>
+          <w:rFonts w:ascii="Consolas" w:eastAsia="Times New Roman" w:hAnsi="Consolas" w:cs="Times New Roman"/>
+          <w:color w:val="CE9178"/>
+          <w:sz w:val="21"/>
+          <w:szCs w:val="21"/>
+          <w:lang w:bidi="si-LK"/>
+        </w:rPr>
+        <w:t>'cascade'</w:t>
+      </w:r>
+      <w:r>
+        <w:rPr>
+          <w:rFonts w:ascii="Consolas" w:eastAsia="Times New Roman" w:hAnsi="Consolas" w:cs="Times New Roman"/>
+          <w:color w:val="D4D4D4"/>
+          <w:sz w:val="21"/>
+          <w:szCs w:val="21"/>
+          <w:lang w:bidi="si-LK"/>
+        </w:rPr>
+        <w:t>);</w:t>
+      </w:r>
+    </w:p>
+    <w:p>
+      <w:pPr>
+        <w:shd w:val="clear" w:color="auto" w:fill="1E1E1E"/>
+        <w:spacing w:after="0" w:line="285" w:lineRule="atLeast"/>
+        <w:rPr>
+          <w:rFonts w:ascii="Consolas" w:eastAsia="Times New Roman" w:hAnsi="Consolas" w:cs="Times New Roman"/>
+          <w:color w:val="D4D4D4"/>
+          <w:sz w:val="21"/>
+          <w:szCs w:val="21"/>
+          <w:lang w:bidi="si-LK"/>
+        </w:rPr>
+      </w:pPr>
+    </w:p>
+    <w:p>
+      <w:pPr>
+        <w:shd w:val="clear" w:color="auto" w:fill="1E1E1E"/>
+        <w:spacing w:after="0" w:line="285" w:lineRule="atLeast"/>
+        <w:rPr>
+          <w:rFonts w:ascii="Consolas" w:eastAsia="Times New Roman" w:hAnsi="Consolas" w:cs="Times New Roman"/>
+          <w:color w:val="D4D4D4"/>
+          <w:sz w:val="21"/>
+          <w:szCs w:val="21"/>
+          <w:lang w:bidi="si-LK"/>
+        </w:rPr>
+      </w:pPr>
+      <w:r>
+        <w:rPr>
+          <w:rFonts w:ascii="Consolas" w:eastAsia="Times New Roman" w:hAnsi="Consolas" w:cs="Times New Roman"/>
+          <w:color w:val="D4D4D4"/>
+          <w:sz w:val="21"/>
+          <w:szCs w:val="21"/>
+          <w:lang w:bidi="si-LK"/>
+        </w:rPr>
+        <w:t xml:space="preserve">            </w:t>
+      </w:r>
+      <w:r>
+        <w:rPr>
+          <w:rFonts w:ascii="Consolas" w:eastAsia="Times New Roman" w:hAnsi="Consolas" w:cs="Times New Roman"/>
+          <w:color w:val="9CDCFE"/>
+          <w:sz w:val="21"/>
+          <w:szCs w:val="21"/>
+          <w:lang w:bidi="si-LK"/>
+        </w:rPr>
+        <w:t>$table</w:t>
+      </w:r>
+      <w:r>
+        <w:rPr>
+          <w:rFonts w:ascii="Consolas" w:eastAsia="Times New Roman" w:hAnsi="Consolas" w:cs="Times New Roman"/>
+          <w:color w:val="D4D4D4"/>
+          <w:sz w:val="21"/>
+          <w:szCs w:val="21"/>
+          <w:lang w:bidi="si-LK"/>
+        </w:rPr>
+        <w:t>-&gt;</w:t>
+      </w:r>
+      <w:proofErr w:type="gramStart"/>
+      <w:r>
+        <w:rPr>
+          <w:rFonts w:ascii="Consolas" w:eastAsia="Times New Roman" w:hAnsi="Consolas" w:cs="Times New Roman"/>
+          <w:color w:val="DCDCAA"/>
+          <w:sz w:val="21"/>
+          <w:szCs w:val="21"/>
+          <w:lang w:bidi="si-LK"/>
+        </w:rPr>
+        <w:t>primary</w:t>
+      </w:r>
+      <w:r>
+        <w:rPr>
+          <w:rFonts w:ascii="Consolas" w:eastAsia="Times New Roman" w:hAnsi="Consolas" w:cs="Times New Roman"/>
+          <w:color w:val="D4D4D4"/>
+          <w:sz w:val="21"/>
+          <w:szCs w:val="21"/>
+          <w:lang w:bidi="si-LK"/>
+        </w:rPr>
+        <w:t>(</w:t>
+      </w:r>
+      <w:proofErr w:type="gramEnd"/>
+      <w:r>
+        <w:rPr>
+          <w:rFonts w:ascii="Consolas" w:eastAsia="Times New Roman" w:hAnsi="Consolas" w:cs="Times New Roman"/>
+          <w:color w:val="D4D4D4"/>
+          <w:sz w:val="21"/>
+          <w:szCs w:val="21"/>
+          <w:lang w:bidi="si-LK"/>
+        </w:rPr>
+        <w:t>[</w:t>
+      </w:r>
+      <w:r>
+        <w:rPr>
+          <w:rFonts w:ascii="Consolas" w:eastAsia="Times New Roman" w:hAnsi="Consolas" w:cs="Times New Roman"/>
+          <w:color w:val="CE9178"/>
+          <w:sz w:val="21"/>
+          <w:szCs w:val="21"/>
+          <w:lang w:bidi="si-LK"/>
+        </w:rPr>
+        <w:t>'user_id'</w:t>
+      </w:r>
+      <w:r>
+        <w:rPr>
+          <w:rFonts w:ascii="Consolas" w:eastAsia="Times New Roman" w:hAnsi="Consolas" w:cs="Times New Roman"/>
+          <w:color w:val="D4D4D4"/>
+          <w:sz w:val="21"/>
+          <w:szCs w:val="21"/>
+          <w:lang w:bidi="si-LK"/>
+        </w:rPr>
+        <w:t>,</w:t>
+      </w:r>
+      <w:r>
+        <w:rPr>
+          <w:rFonts w:ascii="Consolas" w:eastAsia="Times New Roman" w:hAnsi="Consolas" w:cs="Times New Roman"/>
+          <w:color w:val="CE9178"/>
+          <w:sz w:val="21"/>
+          <w:szCs w:val="21"/>
+          <w:lang w:bidi="si-LK"/>
+        </w:rPr>
+        <w:t>'</w:t>
+      </w:r>
+      <w:proofErr w:type="spellStart"/>
+      <w:r>
+        <w:rPr>
+          <w:rFonts w:ascii="Consolas" w:eastAsia="Times New Roman" w:hAnsi="Consolas" w:cs="Times New Roman"/>
+          <w:color w:val="CE9178"/>
+          <w:sz w:val="21"/>
+          <w:szCs w:val="21"/>
+          <w:lang w:bidi="si-LK"/>
+        </w:rPr>
+        <w:t>permission_id</w:t>
+      </w:r>
+      <w:proofErr w:type="spellEnd"/>
+      <w:r>
+        <w:rPr>
+          <w:rFonts w:ascii="Consolas" w:eastAsia="Times New Roman" w:hAnsi="Consolas" w:cs="Times New Roman"/>
+          <w:color w:val="CE9178"/>
+          <w:sz w:val="21"/>
+          <w:szCs w:val="21"/>
+          <w:lang w:bidi="si-LK"/>
+        </w:rPr>
+        <w:t>'</w:t>
+      </w:r>
+      <w:r>
+        <w:rPr>
+          <w:rFonts w:ascii="Consolas" w:eastAsia="Times New Roman" w:hAnsi="Consolas" w:cs="Times New Roman"/>
+          <w:color w:val="D4D4D4"/>
+          <w:sz w:val="21"/>
+          <w:szCs w:val="21"/>
+          <w:lang w:bidi="si-LK"/>
+        </w:rPr>
+        <w:t>]);</w:t>
+      </w:r>
+    </w:p>
+    <w:p>
+      <w:pPr>
+        <w:shd w:val="clear" w:color="auto" w:fill="1E1E1E"/>
+        <w:spacing w:after="0" w:line="285" w:lineRule="atLeast"/>
+        <w:rPr>
+          <w:rFonts w:ascii="Consolas" w:eastAsia="Times New Roman" w:hAnsi="Consolas" w:cs="Times New Roman"/>
+          <w:color w:val="D4D4D4"/>
+          <w:sz w:val="21"/>
+          <w:szCs w:val="21"/>
+          <w:lang w:bidi="si-LK"/>
+        </w:rPr>
+      </w:pPr>
+      <w:r>
+        <w:rPr>
+          <w:rFonts w:ascii="Consolas" w:eastAsia="Times New Roman" w:hAnsi="Consolas" w:cs="Times New Roman"/>
+          <w:color w:val="D4D4D4"/>
+          <w:sz w:val="21"/>
+          <w:szCs w:val="21"/>
+          <w:lang w:bidi="si-LK"/>
+        </w:rPr>
+        <w:t>        });</w:t>
+      </w:r>
+    </w:p>
+    <w:p>
+      <w:pPr>
+        <w:shd w:val="clear" w:color="auto" w:fill="1E1E1E"/>
+        <w:spacing w:after="0" w:line="285" w:lineRule="atLeast"/>
+        <w:rPr>
+          <w:rFonts w:ascii="Consolas" w:eastAsia="Times New Roman" w:hAnsi="Consolas" w:cs="Times New Roman"/>
+          <w:color w:val="D4D4D4"/>
+          <w:sz w:val="21"/>
+          <w:szCs w:val="21"/>
+          <w:lang w:bidi="si-LK"/>
+        </w:rPr>
+      </w:pPr>
+      <w:r>
+        <w:rPr>
+          <w:rFonts w:ascii="Consolas" w:eastAsia="Times New Roman" w:hAnsi="Consolas" w:cs="Times New Roman"/>
+          <w:color w:val="D4D4D4"/>
+          <w:sz w:val="21"/>
+          <w:szCs w:val="21"/>
+          <w:lang w:bidi="si-LK"/>
+        </w:rPr>
+        <w:t>    }</w:t>
+      </w:r>
+    </w:p>
+    <w:p>
+      <w:pPr>
+        <w:shd w:val="clear" w:color="auto" w:fill="1E1E1E"/>
+        <w:spacing w:after="0" w:line="285" w:lineRule="atLeast"/>
+        <w:rPr>
+          <w:rFonts w:ascii="Consolas" w:eastAsia="Times New Roman" w:hAnsi="Consolas" w:cs="Times New Roman"/>
+          <w:color w:val="D4D4D4"/>
+          <w:sz w:val="21"/>
+          <w:szCs w:val="21"/>
+          <w:lang w:bidi="si-LK"/>
+        </w:rPr>
+      </w:pPr>
+    </w:p>
+    <w:p>
+      <w:pPr>
+        <w:shd w:val="clear" w:color="auto" w:fill="1E1E1E"/>
+        <w:spacing w:after="0" w:line="285" w:lineRule="atLeast"/>
+        <w:rPr>
+          <w:rFonts w:ascii="Consolas" w:eastAsia="Times New Roman" w:hAnsi="Consolas" w:cs="Times New Roman"/>
+          <w:color w:val="D4D4D4"/>
+          <w:sz w:val="21"/>
+          <w:szCs w:val="21"/>
+          <w:lang w:bidi="si-LK"/>
+        </w:rPr>
+      </w:pPr>
+      <w:r>
+        <w:rPr>
+          <w:rFonts w:ascii="Consolas" w:eastAsia="Times New Roman" w:hAnsi="Consolas" w:cs="Times New Roman"/>
+          <w:color w:val="D4D4D4"/>
+          <w:sz w:val="21"/>
+          <w:szCs w:val="21"/>
+          <w:lang w:bidi="si-LK"/>
+        </w:rPr>
+        <w:t xml:space="preserve">    </w:t>
+      </w:r>
+      <w:proofErr w:type="gramStart"/>
+      <w:r>
+        <w:rPr>
+          <w:rFonts w:ascii="Consolas" w:eastAsia="Times New Roman" w:hAnsi="Consolas" w:cs="Times New Roman"/>
+          <w:color w:val="569CD6"/>
+          <w:sz w:val="21"/>
+          <w:szCs w:val="21"/>
+          <w:lang w:bidi="si-LK"/>
+        </w:rPr>
+        <w:t>public</w:t>
+      </w:r>
+      <w:proofErr w:type="gramEnd"/>
+      <w:r>
+        <w:rPr>
+          <w:rFonts w:ascii="Consolas" w:eastAsia="Times New Roman" w:hAnsi="Consolas" w:cs="Times New Roman"/>
+          <w:color w:val="D4D4D4"/>
+          <w:sz w:val="21"/>
+          <w:szCs w:val="21"/>
+          <w:lang w:bidi="si-LK"/>
+        </w:rPr>
+        <w:t xml:space="preserve"> </w:t>
+      </w:r>
+      <w:r>
+        <w:rPr>
+          <w:rFonts w:ascii="Consolas" w:eastAsia="Times New Roman" w:hAnsi="Consolas" w:cs="Times New Roman"/>
+          <w:color w:val="569CD6"/>
+          <w:sz w:val="21"/>
+          <w:szCs w:val="21"/>
+          <w:lang w:bidi="si-LK"/>
+        </w:rPr>
+        <w:t>function</w:t>
+      </w:r>
+      <w:r>
+        <w:rPr>
+          <w:rFonts w:ascii="Consolas" w:eastAsia="Times New Roman" w:hAnsi="Consolas" w:cs="Times New Roman"/>
+          <w:color w:val="D4D4D4"/>
+          <w:sz w:val="21"/>
+          <w:szCs w:val="21"/>
+          <w:lang w:bidi="si-LK"/>
+        </w:rPr>
+        <w:t xml:space="preserve"> </w:t>
+      </w:r>
+      <w:r>
+        <w:rPr>
+          <w:rFonts w:ascii="Consolas" w:eastAsia="Times New Roman" w:hAnsi="Consolas" w:cs="Times New Roman"/>
+          <w:color w:val="DCDCAA"/>
+          <w:sz w:val="21"/>
+          <w:szCs w:val="21"/>
+          <w:lang w:bidi="si-LK"/>
+        </w:rPr>
+        <w:t>down</w:t>
+      </w:r>
+      <w:r>
+        <w:rPr>
+          <w:rFonts w:ascii="Consolas" w:eastAsia="Times New Roman" w:hAnsi="Consolas" w:cs="Times New Roman"/>
+          <w:color w:val="D4D4D4"/>
+          <w:sz w:val="21"/>
+          <w:szCs w:val="21"/>
+          <w:lang w:bidi="si-LK"/>
+        </w:rPr>
+        <w:t>()</w:t>
+      </w:r>
+    </w:p>
+    <w:p>
+      <w:pPr>
+        <w:shd w:val="clear" w:color="auto" w:fill="1E1E1E"/>
+        <w:spacing w:after="0" w:line="285" w:lineRule="atLeast"/>
+        <w:rPr>
+          <w:rFonts w:ascii="Consolas" w:eastAsia="Times New Roman" w:hAnsi="Consolas" w:cs="Times New Roman"/>
+          <w:color w:val="D4D4D4"/>
+          <w:sz w:val="21"/>
+          <w:szCs w:val="21"/>
+          <w:lang w:bidi="si-LK"/>
+        </w:rPr>
+      </w:pPr>
+      <w:r>
+        <w:rPr>
+          <w:rFonts w:ascii="Consolas" w:eastAsia="Times New Roman" w:hAnsi="Consolas" w:cs="Times New Roman"/>
+          <w:color w:val="D4D4D4"/>
+          <w:sz w:val="21"/>
+          <w:szCs w:val="21"/>
+          <w:lang w:bidi="si-LK"/>
+        </w:rPr>
+        <w:t>    {</w:t>
+      </w:r>
+    </w:p>
+    <w:p>
+      <w:pPr>
+        <w:shd w:val="clear" w:color="auto" w:fill="1E1E1E"/>
+        <w:spacing w:after="0" w:line="285" w:lineRule="atLeast"/>
+        <w:rPr>
+          <w:rFonts w:ascii="Consolas" w:eastAsia="Times New Roman" w:hAnsi="Consolas" w:cs="Times New Roman"/>
+          <w:color w:val="D4D4D4"/>
+          <w:sz w:val="21"/>
+          <w:szCs w:val="21"/>
+          <w:lang w:bidi="si-LK"/>
+        </w:rPr>
+      </w:pPr>
+      <w:r>
+        <w:rPr>
+          <w:rFonts w:ascii="Consolas" w:eastAsia="Times New Roman" w:hAnsi="Consolas" w:cs="Times New Roman"/>
+          <w:color w:val="D4D4D4"/>
+          <w:sz w:val="21"/>
+          <w:szCs w:val="21"/>
+          <w:lang w:bidi="si-LK"/>
+        </w:rPr>
+        <w:t xml:space="preserve">        </w:t>
+      </w:r>
+      <w:r>
+        <w:rPr>
+          <w:rFonts w:ascii="Consolas" w:eastAsia="Times New Roman" w:hAnsi="Consolas" w:cs="Times New Roman"/>
+          <w:color w:val="4EC9B0"/>
+          <w:sz w:val="21"/>
+          <w:szCs w:val="21"/>
+          <w:lang w:bidi="si-LK"/>
+        </w:rPr>
+        <w:t>Schema</w:t>
+      </w:r>
+      <w:r>
+        <w:rPr>
+          <w:rFonts w:ascii="Consolas" w:eastAsia="Times New Roman" w:hAnsi="Consolas" w:cs="Times New Roman"/>
+          <w:color w:val="D4D4D4"/>
+          <w:sz w:val="21"/>
+          <w:szCs w:val="21"/>
+          <w:lang w:bidi="si-LK"/>
+        </w:rPr>
+        <w:t>::</w:t>
+      </w:r>
+      <w:proofErr w:type="spellStart"/>
+      <w:proofErr w:type="gramStart"/>
+      <w:r>
+        <w:rPr>
+          <w:rFonts w:ascii="Consolas" w:eastAsia="Times New Roman" w:hAnsi="Consolas" w:cs="Times New Roman"/>
+          <w:color w:val="DCDCAA"/>
+          <w:sz w:val="21"/>
+          <w:szCs w:val="21"/>
+          <w:lang w:bidi="si-LK"/>
+        </w:rPr>
+        <w:t>dropIfExists</w:t>
+      </w:r>
+      <w:proofErr w:type="spellEnd"/>
+      <w:r>
+        <w:rPr>
+          <w:rFonts w:ascii="Consolas" w:eastAsia="Times New Roman" w:hAnsi="Consolas" w:cs="Times New Roman"/>
+          <w:color w:val="D4D4D4"/>
+          <w:sz w:val="21"/>
+          <w:szCs w:val="21"/>
+          <w:lang w:bidi="si-LK"/>
+        </w:rPr>
+        <w:t>(</w:t>
+      </w:r>
+      <w:proofErr w:type="gramEnd"/>
+      <w:r>
+        <w:rPr>
+          <w:rFonts w:ascii="Consolas" w:eastAsia="Times New Roman" w:hAnsi="Consolas" w:cs="Times New Roman"/>
+          <w:color w:val="CE9178"/>
+          <w:sz w:val="21"/>
+          <w:szCs w:val="21"/>
+          <w:lang w:bidi="si-LK"/>
+        </w:rPr>
+        <w:t>'</w:t>
+      </w:r>
+      <w:proofErr w:type="spellStart"/>
+      <w:r>
+        <w:rPr>
+          <w:rFonts w:ascii="Consolas" w:eastAsia="Times New Roman" w:hAnsi="Consolas" w:cs="Times New Roman"/>
+          <w:color w:val="CE9178"/>
+          <w:sz w:val="21"/>
+          <w:szCs w:val="21"/>
+          <w:lang w:bidi="si-LK"/>
+        </w:rPr>
+        <w:t>users_permissions</w:t>
+      </w:r>
+      <w:proofErr w:type="spellEnd"/>
+      <w:r>
+        <w:rPr>
+          <w:rFonts w:ascii="Consolas" w:eastAsia="Times New Roman" w:hAnsi="Consolas" w:cs="Times New Roman"/>
+          <w:color w:val="CE9178"/>
+          <w:sz w:val="21"/>
+          <w:szCs w:val="21"/>
+          <w:lang w:bidi="si-LK"/>
+        </w:rPr>
+        <w:t>'</w:t>
+      </w:r>
+      <w:r>
+        <w:rPr>
+          <w:rFonts w:ascii="Consolas" w:eastAsia="Times New Roman" w:hAnsi="Consolas" w:cs="Times New Roman"/>
+          <w:color w:val="D4D4D4"/>
+          <w:sz w:val="21"/>
+          <w:szCs w:val="21"/>
+          <w:lang w:bidi="si-LK"/>
+        </w:rPr>
+        <w:t>);</w:t>
+      </w:r>
+    </w:p>
+    <w:p>
+      <w:pPr>
+        <w:shd w:val="clear" w:color="auto" w:fill="1E1E1E"/>
+        <w:spacing w:after="0" w:line="285" w:lineRule="atLeast"/>
+        <w:rPr>
+          <w:rFonts w:ascii="Consolas" w:eastAsia="Times New Roman" w:hAnsi="Consolas" w:cs="Times New Roman"/>
+          <w:color w:val="D4D4D4"/>
+          <w:sz w:val="21"/>
+          <w:szCs w:val="21"/>
+          <w:lang w:bidi="si-LK"/>
+        </w:rPr>
+      </w:pPr>
+      <w:r>
+        <w:rPr>
+          <w:rFonts w:ascii="Consolas" w:eastAsia="Times New Roman" w:hAnsi="Consolas" w:cs="Times New Roman"/>
+          <w:color w:val="D4D4D4"/>
+          <w:sz w:val="21"/>
+          <w:szCs w:val="21"/>
+          <w:lang w:bidi="si-LK"/>
+        </w:rPr>
+        <w:t>    }</w:t>
+      </w:r>
+    </w:p>
+    <w:p>
+      <w:pPr>
+        <w:shd w:val="clear" w:color="auto" w:fill="1E1E1E"/>
+        <w:spacing w:after="0" w:line="285" w:lineRule="atLeast"/>
+        <w:rPr>
+          <w:rFonts w:ascii="Consolas" w:eastAsia="Times New Roman" w:hAnsi="Consolas" w:cs="Times New Roman"/>
+          <w:color w:val="D4D4D4"/>
+          <w:sz w:val="21"/>
+          <w:szCs w:val="21"/>
+          <w:lang w:bidi="si-LK"/>
+        </w:rPr>
+      </w:pPr>
+      <w:r>
+        <w:rPr>
+          <w:rFonts w:ascii="Consolas" w:eastAsia="Times New Roman" w:hAnsi="Consolas" w:cs="Times New Roman"/>
+          <w:color w:val="D4D4D4"/>
+          <w:sz w:val="21"/>
+          <w:szCs w:val="21"/>
+          <w:lang w:bidi="si-LK"/>
+        </w:rPr>
+        <w:t>}</w:t>
+      </w:r>
+    </w:p>
+    <w:p>
+      <w:pPr>
+        <w:shd w:val="clear" w:color="auto" w:fill="1E1E1E"/>
+        <w:spacing w:after="0" w:line="285" w:lineRule="atLeast"/>
+        <w:rPr>
+          <w:rFonts w:ascii="Consolas" w:eastAsia="Times New Roman" w:hAnsi="Consolas" w:cs="Times New Roman"/>
+          <w:color w:val="D4D4D4"/>
+          <w:sz w:val="21"/>
+          <w:szCs w:val="21"/>
+          <w:lang w:bidi="si-LK"/>
+        </w:rPr>
+      </w:pPr>
+    </w:p>
+    <w:p/>
     <w:sectPr>
       <w:pgSz w:w="12240" w:h="15840"/>
       <w:pgMar w:top="1440" w:right="1440" w:bottom="1440" w:left="1440" w:header="720" w:footer="720" w:gutter="0"/>

</xml_diff>